<commit_message>
Finish Every Day added
</commit_message>
<xml_diff>
--- a/eighfoldMusings.docx
+++ b/eighfoldMusings.docx
@@ -3091,15 +3091,129 @@
         <w:pStyle w:val="FirstParagraph"/>
       </w:pPr>
       <w:r>
-        <w:t xml:space="preserve">This will be based on my neuropathology database.</w:t>
+        <w:t xml:space="preserve">This will be based on my neuropathology database. R code should display a barplot of the most common diagnoses.</w:t>
       </w:r>
     </w:p>
     <w:p>
       <w:pPr>
         <w:pStyle w:val="Heading1"/>
       </w:pPr>
-      <w:bookmarkStart w:id="23" w:name="brain-tumor-testing-options"/>
+      <w:bookmarkStart w:id="23" w:name="and-poetry-there-needs-to-be-poetry"/>
       <w:bookmarkEnd w:id="23"/>
+      <w:r>
+        <w:t xml:space="preserve">And Poetry… There Needs to be Poetry</w:t>
+      </w:r>
+    </w:p>
+    <w:p>
+      <w:pPr>
+        <w:pStyle w:val="FirstParagraph"/>
+      </w:pPr>
+      <w:r>
+        <w:t xml:space="preserve">Finish Every Day by Ralph Waldo Emerson</w:t>
+      </w:r>
+    </w:p>
+    <w:p>
+      <w:pPr>
+        <w:pStyle w:val="BlockText"/>
+      </w:pPr>
+      <w:r>
+        <w:t xml:space="preserve">Finish every day and be done with it.</w:t>
+      </w:r>
+      <w:r>
+        <w:t xml:space="preserve"> </w:t>
+      </w:r>
+      <w:r>
+        <w:t xml:space="preserve">You have done what you could.</w:t>
+      </w:r>
+      <w:r>
+        <w:t xml:space="preserve"> </w:t>
+      </w:r>
+      <w:r>
+        <w:t xml:space="preserve">Some blunders and absurdities</w:t>
+      </w:r>
+      <w:r>
+        <w:t xml:space="preserve"> </w:t>
+      </w:r>
+      <w:r>
+        <w:t xml:space="preserve">no doubt have crept in;</w:t>
+      </w:r>
+      <w:r>
+        <w:t xml:space="preserve"> </w:t>
+      </w:r>
+      <w:r>
+        <w:t xml:space="preserve">forget them as soon as you can.</w:t>
+      </w:r>
+    </w:p>
+    <w:p>
+      <w:pPr>
+        <w:pStyle w:val="FirstParagraph"/>
+      </w:pPr>
+      <w:r>
+        <w:t xml:space="preserve">Tomorrow is a new day;</w:t>
+      </w:r>
+      <w:r>
+        <w:t xml:space="preserve"> </w:t>
+      </w:r>
+      <w:r>
+        <w:t xml:space="preserve">begin it well and serenely</w:t>
+      </w:r>
+      <w:r>
+        <w:t xml:space="preserve"> </w:t>
+      </w:r>
+      <w:r>
+        <w:t xml:space="preserve">and with too high a spirit</w:t>
+      </w:r>
+      <w:r>
+        <w:t xml:space="preserve"> </w:t>
+      </w:r>
+      <w:r>
+        <w:t xml:space="preserve">to be cumbered with</w:t>
+      </w:r>
+      <w:r>
+        <w:t xml:space="preserve"> </w:t>
+      </w:r>
+      <w:r>
+        <w:t xml:space="preserve">your old nonsense.</w:t>
+      </w:r>
+    </w:p>
+    <w:p>
+      <w:pPr>
+        <w:pStyle w:val="BodyText"/>
+      </w:pPr>
+      <w:r>
+        <w:t xml:space="preserve">This day is all that is</w:t>
+      </w:r>
+      <w:r>
+        <w:t xml:space="preserve"> </w:t>
+      </w:r>
+      <w:r>
+        <w:t xml:space="preserve">good and fair.</w:t>
+      </w:r>
+      <w:r>
+        <w:t xml:space="preserve"> </w:t>
+      </w:r>
+      <w:r>
+        <w:t xml:space="preserve">It is too dear,</w:t>
+      </w:r>
+      <w:r>
+        <w:t xml:space="preserve"> </w:t>
+      </w:r>
+      <w:r>
+        <w:t xml:space="preserve">with its hopes and invitations,</w:t>
+      </w:r>
+      <w:r>
+        <w:t xml:space="preserve"> </w:t>
+      </w:r>
+      <w:r>
+        <w:t xml:space="preserve">to waste a moment on yesterdays.</w:t>
+      </w:r>
+    </w:p>
+    <w:p>
+      <w:pPr>
+        <w:pStyle w:val="Heading1"/>
+      </w:pPr>
+      <w:bookmarkStart w:id="24" w:name="brain-tumor-testing-options"/>
+      <w:bookmarkEnd w:id="24"/>
       <w:r>
         <w:t xml:space="preserve">Brain Tumor Testing Options:</w:t>
       </w:r>
@@ -3548,8 +3662,8 @@
       <w:pPr>
         <w:pStyle w:val="Heading1"/>
       </w:pPr>
-      <w:bookmarkStart w:id="24" w:name="chapter-2-essential-neuroanatomy-and-neuroradiology"/>
-      <w:bookmarkEnd w:id="24"/>
+      <w:bookmarkStart w:id="25" w:name="chapter-2-essential-neuroanatomy-and-neuroradiology"/>
+      <w:bookmarkEnd w:id="25"/>
       <w:r>
         <w:t xml:space="preserve">Chapter 2: Essential Neuroanatomy and Neuroradiology</w:t>
       </w:r>
@@ -3558,8 +3672,8 @@
       <w:pPr>
         <w:pStyle w:val="Heading1"/>
       </w:pPr>
-      <w:bookmarkStart w:id="25" w:name="chapter-2-prevalence-of-brain-and-spinal-cord-tumors-pre-test-probability"/>
-      <w:bookmarkEnd w:id="25"/>
+      <w:bookmarkStart w:id="26" w:name="chapter-2-prevalence-of-brain-and-spinal-cord-tumors-pre-test-probability"/>
+      <w:bookmarkEnd w:id="26"/>
       <w:r>
         <w:t xml:space="preserve">Chapter 2: Prevalence of Brain and Spinal Cord Tumors (Pre-test Probability)</w:t>
       </w:r>
@@ -3568,8 +3682,8 @@
       <w:pPr>
         <w:pStyle w:val="Heading1"/>
       </w:pPr>
-      <w:bookmarkStart w:id="26" w:name="chapter-3-common-adult-brain-tumors-infiltrating-gliomas"/>
-      <w:bookmarkEnd w:id="26"/>
+      <w:bookmarkStart w:id="27" w:name="chapter-3-common-adult-brain-tumors-infiltrating-gliomas"/>
+      <w:bookmarkEnd w:id="27"/>
       <w:r>
         <w:t xml:space="preserve">Chapter 3: Common Adult Brain Tumors: Infiltrating Gliomas</w:t>
       </w:r>
@@ -3578,8 +3692,8 @@
       <w:pPr>
         <w:pStyle w:val="Heading1"/>
       </w:pPr>
-      <w:bookmarkStart w:id="27" w:name="chapter-4-the-oligodendroglioma-controversy"/>
-      <w:bookmarkEnd w:id="27"/>
+      <w:bookmarkStart w:id="28" w:name="chapter-4-the-oligodendroglioma-controversy"/>
+      <w:bookmarkEnd w:id="28"/>
       <w:r>
         <w:t xml:space="preserve">Chapter 4: The Oligodendroglioma Controversy</w:t>
       </w:r>
@@ -3588,8 +3702,8 @@
       <w:pPr>
         <w:pStyle w:val="Heading1"/>
       </w:pPr>
-      <w:bookmarkStart w:id="28" w:name="chapter-5-common-adult-brain-tumors-meningioma"/>
-      <w:bookmarkEnd w:id="28"/>
+      <w:bookmarkStart w:id="29" w:name="chapter-5-common-adult-brain-tumors-meningioma"/>
+      <w:bookmarkEnd w:id="29"/>
       <w:r>
         <w:t xml:space="preserve">Chapter 5: Common Adult Brain Tumors: Meningioma</w:t>
       </w:r>
@@ -3598,8 +3712,8 @@
       <w:pPr>
         <w:pStyle w:val="Heading1"/>
       </w:pPr>
-      <w:bookmarkStart w:id="29" w:name="controversy-atypical-meningioma-appropriate-management-after-gross-total-resection"/>
-      <w:bookmarkEnd w:id="29"/>
+      <w:bookmarkStart w:id="30" w:name="controversy-atypical-meningioma-appropriate-management-after-gross-total-resection"/>
+      <w:bookmarkEnd w:id="30"/>
       <w:r>
         <w:t xml:space="preserve">Controversy: Atypical meningioma: Appropriate management after gross total resection</w:t>
       </w:r>
@@ -3608,8 +3722,8 @@
       <w:pPr>
         <w:pStyle w:val="Heading1"/>
       </w:pPr>
-      <w:bookmarkStart w:id="30" w:name="controversy-hemangiopericytoma-and-solitary-fibrous-tumor-nosology-grading-and-therapy"/>
-      <w:bookmarkEnd w:id="30"/>
+      <w:bookmarkStart w:id="31" w:name="controversy-hemangiopericytoma-and-solitary-fibrous-tumor-nosology-grading-and-therapy"/>
+      <w:bookmarkEnd w:id="31"/>
       <w:r>
         <w:t xml:space="preserve">Controversy: Hemangiopericytoma and solitary fibrous tumor: Nosology, grading, and therapy</w:t>
       </w:r>
@@ -3618,8 +3732,8 @@
       <w:pPr>
         <w:pStyle w:val="Heading1"/>
       </w:pPr>
-      <w:bookmarkStart w:id="31" w:name="chapter-6-common-pediatric-brain-tumors"/>
-      <w:bookmarkEnd w:id="31"/>
+      <w:bookmarkStart w:id="32" w:name="chapter-6-common-pediatric-brain-tumors"/>
+      <w:bookmarkEnd w:id="32"/>
       <w:r>
         <w:t xml:space="preserve">Chapter 6: Common Pediatric Brain Tumors</w:t>
       </w:r>
@@ -3628,8 +3742,8 @@
       <w:pPr>
         <w:pStyle w:val="Heading1"/>
       </w:pPr>
-      <w:bookmarkStart w:id="32" w:name="chapter-7-adult-brain-tumor-pathways"/>
-      <w:bookmarkEnd w:id="32"/>
+      <w:bookmarkStart w:id="33" w:name="chapter-7-adult-brain-tumor-pathways"/>
+      <w:bookmarkEnd w:id="33"/>
       <w:r>
         <w:t xml:space="preserve">Chapter 7: Adult Brain Tumor Pathways</w:t>
       </w:r>
@@ -3638,8 +3752,8 @@
       <w:pPr>
         <w:pStyle w:val="Heading1"/>
       </w:pPr>
-      <w:bookmarkStart w:id="33" w:name="chapter-8-pediatric-brain-tumor-pathways"/>
-      <w:bookmarkEnd w:id="33"/>
+      <w:bookmarkStart w:id="34" w:name="chapter-8-pediatric-brain-tumor-pathways"/>
+      <w:bookmarkEnd w:id="34"/>
       <w:r>
         <w:t xml:space="preserve">Chapter 8: Pediatric Brain Tumor Pathways</w:t>
       </w:r>
@@ -3648,18 +3762,26 @@
       <w:pPr>
         <w:pStyle w:val="Heading1"/>
       </w:pPr>
-      <w:bookmarkStart w:id="34" w:name="chapter-9-common-tumors-of-the-sella-turcica"/>
-      <w:bookmarkEnd w:id="34"/>
+      <w:bookmarkStart w:id="35" w:name="chapter-9-common-tumors-of-the-sella-turcica"/>
+      <w:bookmarkEnd w:id="35"/>
       <w:r>
         <w:t xml:space="preserve">Chapter 9: Common Tumors of the Sella Turcica</w:t>
       </w:r>
     </w:p>
     <w:p>
       <w:pPr>
+        <w:pStyle w:val="FirstParagraph"/>
+      </w:pPr>
+      <w:r>
+        <w:t xml:space="preserve">This is where my pituitary algorithm comes in.</w:t>
+      </w:r>
+    </w:p>
+    <w:p>
+      <w:pPr>
         <w:pStyle w:val="Heading1"/>
       </w:pPr>
-      <w:bookmarkStart w:id="35" w:name="chapter-10-basic-muscle-and-nerve-pathology"/>
-      <w:bookmarkEnd w:id="35"/>
+      <w:bookmarkStart w:id="36" w:name="chapter-10-basic-muscle-and-nerve-pathology"/>
+      <w:bookmarkEnd w:id="36"/>
       <w:r>
         <w:t xml:space="preserve">Chapter 10: Basic Muscle and Nerve Pathology</w:t>
       </w:r>
@@ -3668,8 +3790,8 @@
       <w:pPr>
         <w:pStyle w:val="Heading1"/>
       </w:pPr>
-      <w:bookmarkStart w:id="36" w:name="chapter-11-basic-brain-autopsy"/>
-      <w:bookmarkEnd w:id="36"/>
+      <w:bookmarkStart w:id="37" w:name="chapter-11-basic-brain-autopsy"/>
+      <w:bookmarkEnd w:id="37"/>
       <w:r>
         <w:t xml:space="preserve">Chapter 11: Basic Brain Autopsy</w:t>
       </w:r>
@@ -3678,8 +3800,8 @@
       <w:pPr>
         <w:pStyle w:val="Heading1"/>
       </w:pPr>
-      <w:bookmarkStart w:id="37" w:name="chapter-12-basic-dementia-autopsy"/>
-      <w:bookmarkEnd w:id="37"/>
+      <w:bookmarkStart w:id="38" w:name="chapter-12-basic-dementia-autopsy"/>
+      <w:bookmarkEnd w:id="38"/>
       <w:r>
         <w:t xml:space="preserve">Chapter 12: Basic Dementia Autopsy</w:t>
       </w:r>
@@ -3688,8 +3810,8 @@
       <w:pPr>
         <w:pStyle w:val="Heading1"/>
       </w:pPr>
-      <w:bookmarkStart w:id="38" w:name="chapter-13-diagnostic-neuropathology-a-pragmatic-approach"/>
-      <w:bookmarkEnd w:id="38"/>
+      <w:bookmarkStart w:id="39" w:name="chapter-13-diagnostic-neuropathology-a-pragmatic-approach"/>
+      <w:bookmarkEnd w:id="39"/>
       <w:r>
         <w:t xml:space="preserve">Chapter 13: Diagnostic Neuropathology, A Pragmatic Approach</w:t>
       </w:r>
@@ -3718,8 +3840,8 @@
       <w:pPr>
         <w:pStyle w:val="Heading1"/>
       </w:pPr>
-      <w:bookmarkStart w:id="39" w:name="chapter-14-ependymoma"/>
-      <w:bookmarkEnd w:id="39"/>
+      <w:bookmarkStart w:id="40" w:name="chapter-14-ependymoma"/>
+      <w:bookmarkEnd w:id="40"/>
       <w:r>
         <w:t xml:space="preserve">Chapter 14: Ependymoma</w:t>
       </w:r>
@@ -3728,8 +3850,8 @@
       <w:pPr>
         <w:pStyle w:val="Heading1"/>
       </w:pPr>
-      <w:bookmarkStart w:id="40" w:name="controversy-treatment-following-gross-total-resection"/>
-      <w:bookmarkEnd w:id="40"/>
+      <w:bookmarkStart w:id="41" w:name="controversy-treatment-following-gross-total-resection"/>
+      <w:bookmarkEnd w:id="41"/>
       <w:r>
         <w:t xml:space="preserve">Controversy: Treatment following gross total resection</w:t>
       </w:r>
@@ -3924,8 +4046,8 @@
       <w:pPr>
         <w:pStyle w:val="Heading2"/>
       </w:pPr>
-      <w:bookmarkStart w:id="41" w:name="spiffy-plot"/>
-      <w:bookmarkEnd w:id="41"/>
+      <w:bookmarkStart w:id="42" w:name="spiffy-plot"/>
+      <w:bookmarkEnd w:id="42"/>
       <w:r>
         <w:t xml:space="preserve">Spiffy Plot</w:t>
       </w:r>
@@ -3953,344 +4075,6 @@
                 <pic:pic>
                   <pic:nvPicPr>
                     <pic:cNvPr descr="eighfoldMusings_files/figure-docx/pressure-1.png" id="0" name="Picture"/>
-                    <pic:cNvPicPr>
-                      <a:picLocks noChangeArrowheads="1" noChangeAspect="1"/>
-                    </pic:cNvPicPr>
-                  </pic:nvPicPr>
-                  <pic:blipFill>
-                    <a:blip r:embed="rId42"/>
-                    <a:stretch>
-                      <a:fillRect/>
-                    </a:stretch>
-                  </pic:blipFill>
-                  <pic:spPr bwMode="auto">
-                    <a:xfrm>
-                      <a:off x="0" y="0"/>
-                      <a:ext cx="5334000" cy="4267200"/>
-                    </a:xfrm>
-                    <a:prstGeom prst="rect">
-                      <a:avLst/>
-                    </a:prstGeom>
-                    <a:noFill/>
-                    <a:ln w="9525">
-                      <a:noFill/>
-                      <a:headEnd/>
-                      <a:tailEnd/>
-                    </a:ln>
-                  </pic:spPr>
-                </pic:pic>
-              </a:graphicData>
-            </a:graphic>
-          </wp:inline>
-        </w:drawing>
-      </w:r>
-    </w:p>
-    <w:p>
-      <w:pPr>
-        <w:pStyle w:val="BodyText"/>
-      </w:pPr>
-      <w:r>
-        <w:rPr>
-          <w:b/>
-        </w:rPr>
-        <w:t xml:space="preserve">Note</w:t>
-      </w:r>
-      <w:r>
-        <w:t xml:space="preserve"> </w:t>
-      </w:r>
-      <w:r>
-        <w:t xml:space="preserve">that the</w:t>
-      </w:r>
-      <w:r>
-        <w:t xml:space="preserve"> </w:t>
-      </w:r>
-      <w:r>
-        <w:rPr>
-          <w:rStyle w:val="VerbatimChar"/>
-        </w:rPr>
-        <w:t xml:space="preserve">echo = FALSE</w:t>
-      </w:r>
-      <w:r>
-        <w:t xml:space="preserve"> </w:t>
-      </w:r>
-      <w:r>
-        <w:t xml:space="preserve">parameter was added to the code chunk to prevent printing of the R code that generated the plot.</w:t>
-      </w:r>
-    </w:p>
-    <w:p>
-      <w:pPr>
-        <w:pStyle w:val="BodyText"/>
-      </w:pPr>
-      <w:r>
-        <w:t xml:space="preserve">Make sure to comment out your code, but what role comments in RMD documents?</w:t>
-      </w:r>
-    </w:p>
-    <w:p>
-      <w:pPr>
-        <w:pStyle w:val="BodyText"/>
-      </w:pPr>
-      <w:r>
-        <w:t xml:space="preserve">Hey, should I write the GATA3 paper in RMD? Small changes are not worth committing, since a committed document is the</w:t>
-      </w:r>
-      <w:r>
-        <w:t xml:space="preserve"> </w:t>
-      </w:r>
-      <w:r>
-        <w:t xml:space="preserve">“</w:t>
-      </w:r>
-      <w:r>
-        <w:t xml:space="preserve">gold standard,</w:t>
-      </w:r>
-      <w:r>
-        <w:t xml:space="preserve">”</w:t>
-      </w:r>
-      <w:r>
-        <w:t xml:space="preserve"> </w:t>
-      </w:r>
-      <w:r>
-        <w:t xml:space="preserve">the</w:t>
-      </w:r>
-      <w:r>
-        <w:t xml:space="preserve"> </w:t>
-      </w:r>
-      <w:r>
-        <w:t xml:space="preserve">“</w:t>
-      </w:r>
-      <w:r>
-        <w:t xml:space="preserve">display copy,</w:t>
-      </w:r>
-      <w:r>
-        <w:t xml:space="preserve">”</w:t>
-      </w:r>
-      <w:r>
-        <w:t xml:space="preserve"> </w:t>
-      </w:r>
-      <w:r>
-        <w:t xml:space="preserve">if you like. Nonetheless, the habit of committing is important.</w:t>
-      </w:r>
-    </w:p>
-    <w:p>
-      <w:pPr>
-        <w:pStyle w:val="BodyText"/>
-      </w:pPr>
-      <w:r>
-        <w:t xml:space="preserve">Why use the git interface in RStudio rather than the terminal in RStudio? Doesn’t seem to add much, and it keeps me slightly further from git…</w:t>
-      </w:r>
-    </w:p>
-    <w:p>
-      <w:pPr>
-        <w:pStyle w:val="BodyText"/>
-      </w:pPr>
-      <w:r>
-        <w:t xml:space="preserve">How do references work in Rmd? Here’s a reference dropped in with citr</w:t>
-      </w:r>
-      <w:r>
-        <w:t xml:space="preserve">(1,2)</w:t>
-      </w:r>
-      <w:r>
-        <w:t xml:space="preserve">. I finally got citr installed when I realized that my R version was not the latest, and was preventing the loading of some dependent packages. Dumb, I know.</w:t>
-      </w:r>
-    </w:p>
-    <w:p>
-      <w:pPr>
-        <w:pStyle w:val="BodyText"/>
-      </w:pPr>
-      <w:r>
-        <w:t xml:space="preserve">YAML specifications including</w:t>
-      </w:r>
-      <w:r>
-        <w:t xml:space="preserve"> </w:t>
-      </w:r>
-      <w:r>
-        <w:rPr>
-          <w:b/>
-        </w:rPr>
-        <w:t xml:space="preserve">output</w:t>
-      </w:r>
-      <w:r>
-        <w:t xml:space="preserve">,</w:t>
-      </w:r>
-      <w:r>
-        <w:t xml:space="preserve"> </w:t>
-      </w:r>
-      <w:r>
-        <w:rPr>
-          <w:b/>
-        </w:rPr>
-        <w:t xml:space="preserve">bibliography</w:t>
-      </w:r>
-      <w:r>
-        <w:t xml:space="preserve">, and</w:t>
-      </w:r>
-      <w:r>
-        <w:t xml:space="preserve"> </w:t>
-      </w:r>
-      <w:r>
-        <w:rPr>
-          <w:i/>
-          <w:b/>
-        </w:rPr>
-        <w:t xml:space="preserve">CSL</w:t>
-      </w:r>
-      <w:r>
-        <w:t xml:space="preserve"> </w:t>
-      </w:r>
-      <w:r>
-        <w:t xml:space="preserve">are important for inserting citations.</w:t>
-      </w:r>
-    </w:p>
-    <w:p>
-      <w:pPr>
-        <w:pStyle w:val="SourceCode"/>
-      </w:pPr>
-      <w:r>
-        <w:rPr>
-          <w:rStyle w:val="KeywordTok"/>
-        </w:rPr>
-        <w:t xml:space="preserve">library</w:t>
-      </w:r>
-      <w:r>
-        <w:rPr>
-          <w:rStyle w:val="NormalTok"/>
-        </w:rPr>
-        <w:t xml:space="preserve">(tidyverse)</w:t>
-      </w:r>
-      <w:r>
-        <w:br w:type="textWrapping"/>
-      </w:r>
-      <w:r>
-        <w:rPr>
-          <w:rStyle w:val="KeywordTok"/>
-        </w:rPr>
-        <w:t xml:space="preserve">ggplot</w:t>
-      </w:r>
-      <w:r>
-        <w:rPr>
-          <w:rStyle w:val="NormalTok"/>
-        </w:rPr>
-        <w:t xml:space="preserve">(</w:t>
-      </w:r>
-      <w:r>
-        <w:rPr>
-          <w:rStyle w:val="DataTypeTok"/>
-        </w:rPr>
-        <w:t xml:space="preserve">data =</w:t>
-      </w:r>
-      <w:r>
-        <w:rPr>
-          <w:rStyle w:val="NormalTok"/>
-        </w:rPr>
-        <w:t xml:space="preserve"> mpg) </w:t>
-      </w:r>
-      <w:r>
-        <w:rPr>
-          <w:rStyle w:val="OperatorTok"/>
-        </w:rPr>
-        <w:t xml:space="preserve">+</w:t>
-      </w:r>
-      <w:r>
-        <w:rPr>
-          <w:rStyle w:val="StringTok"/>
-        </w:rPr>
-        <w:t xml:space="preserve"> </w:t>
-      </w:r>
-      <w:r>
-        <w:br w:type="textWrapping"/>
-      </w:r>
-      <w:r>
-        <w:rPr>
-          <w:rStyle w:val="StringTok"/>
-        </w:rPr>
-        <w:t xml:space="preserve">  </w:t>
-      </w:r>
-      <w:r>
-        <w:rPr>
-          <w:rStyle w:val="KeywordTok"/>
-        </w:rPr>
-        <w:t xml:space="preserve">geom_point</w:t>
-      </w:r>
-      <w:r>
-        <w:rPr>
-          <w:rStyle w:val="NormalTok"/>
-        </w:rPr>
-        <w:t xml:space="preserve">(</w:t>
-      </w:r>
-      <w:r>
-        <w:rPr>
-          <w:rStyle w:val="DataTypeTok"/>
-        </w:rPr>
-        <w:t xml:space="preserve">mapping =</w:t>
-      </w:r>
-      <w:r>
-        <w:rPr>
-          <w:rStyle w:val="NormalTok"/>
-        </w:rPr>
-        <w:t xml:space="preserve"> </w:t>
-      </w:r>
-      <w:r>
-        <w:rPr>
-          <w:rStyle w:val="KeywordTok"/>
-        </w:rPr>
-        <w:t xml:space="preserve">aes</w:t>
-      </w:r>
-      <w:r>
-        <w:rPr>
-          <w:rStyle w:val="NormalTok"/>
-        </w:rPr>
-        <w:t xml:space="preserve">(</w:t>
-      </w:r>
-      <w:r>
-        <w:rPr>
-          <w:rStyle w:val="DataTypeTok"/>
-        </w:rPr>
-        <w:t xml:space="preserve">x =</w:t>
-      </w:r>
-      <w:r>
-        <w:rPr>
-          <w:rStyle w:val="NormalTok"/>
-        </w:rPr>
-        <w:t xml:space="preserve"> displ, </w:t>
-      </w:r>
-      <w:r>
-        <w:rPr>
-          <w:rStyle w:val="DataTypeTok"/>
-        </w:rPr>
-        <w:t xml:space="preserve">y =</w:t>
-      </w:r>
-      <w:r>
-        <w:rPr>
-          <w:rStyle w:val="NormalTok"/>
-        </w:rPr>
-        <w:t xml:space="preserve"> hwy, </w:t>
-      </w:r>
-      <w:r>
-        <w:rPr>
-          <w:rStyle w:val="DataTypeTok"/>
-        </w:rPr>
-        <w:t xml:space="preserve">color =</w:t>
-      </w:r>
-      <w:r>
-        <w:rPr>
-          <w:rStyle w:val="NormalTok"/>
-        </w:rPr>
-        <w:t xml:space="preserve"> class))</w:t>
-      </w:r>
-    </w:p>
-    <w:p>
-      <w:pPr>
-        <w:pStyle w:val="FirstParagraph"/>
-      </w:pPr>
-      <w:r>
-        <w:drawing>
-          <wp:inline>
-            <wp:extent cx="5334000" cy="4267200"/>
-            <wp:effectExtent b="0" l="0" r="0" t="0"/>
-            <wp:docPr descr="" title="" id="1" name="Picture"/>
-            <a:graphic>
-              <a:graphicData uri="http://schemas.openxmlformats.org/drawingml/2006/picture">
-                <pic:pic>
-                  <pic:nvPicPr>
-                    <pic:cNvPr descr="eighfoldMusings_files/figure-docx/unnamed-chunk-1-1.png" id="0" name="Picture"/>
                     <pic:cNvPicPr>
                       <a:picLocks noChangeArrowheads="1" noChangeAspect="1"/>
                     </pic:cNvPicPr>
@@ -4328,6 +4112,344 @@
         <w:pStyle w:val="BodyText"/>
       </w:pPr>
       <w:r>
+        <w:rPr>
+          <w:b/>
+        </w:rPr>
+        <w:t xml:space="preserve">Note</w:t>
+      </w:r>
+      <w:r>
+        <w:t xml:space="preserve"> </w:t>
+      </w:r>
+      <w:r>
+        <w:t xml:space="preserve">that the</w:t>
+      </w:r>
+      <w:r>
+        <w:t xml:space="preserve"> </w:t>
+      </w:r>
+      <w:r>
+        <w:rPr>
+          <w:rStyle w:val="VerbatimChar"/>
+        </w:rPr>
+        <w:t xml:space="preserve">echo = FALSE</w:t>
+      </w:r>
+      <w:r>
+        <w:t xml:space="preserve"> </w:t>
+      </w:r>
+      <w:r>
+        <w:t xml:space="preserve">parameter was added to the code chunk to prevent printing of the R code that generated the plot.</w:t>
+      </w:r>
+    </w:p>
+    <w:p>
+      <w:pPr>
+        <w:pStyle w:val="BodyText"/>
+      </w:pPr>
+      <w:r>
+        <w:t xml:space="preserve">Make sure to comment out your code, but what role comments in RMD documents?</w:t>
+      </w:r>
+    </w:p>
+    <w:p>
+      <w:pPr>
+        <w:pStyle w:val="BodyText"/>
+      </w:pPr>
+      <w:r>
+        <w:t xml:space="preserve">Hey, should I write the GATA3 paper in RMD? Small changes are not worth committing, since a committed document is the</w:t>
+      </w:r>
+      <w:r>
+        <w:t xml:space="preserve"> </w:t>
+      </w:r>
+      <w:r>
+        <w:t xml:space="preserve">“</w:t>
+      </w:r>
+      <w:r>
+        <w:t xml:space="preserve">gold standard,</w:t>
+      </w:r>
+      <w:r>
+        <w:t xml:space="preserve">”</w:t>
+      </w:r>
+      <w:r>
+        <w:t xml:space="preserve"> </w:t>
+      </w:r>
+      <w:r>
+        <w:t xml:space="preserve">the</w:t>
+      </w:r>
+      <w:r>
+        <w:t xml:space="preserve"> </w:t>
+      </w:r>
+      <w:r>
+        <w:t xml:space="preserve">“</w:t>
+      </w:r>
+      <w:r>
+        <w:t xml:space="preserve">display copy,</w:t>
+      </w:r>
+      <w:r>
+        <w:t xml:space="preserve">”</w:t>
+      </w:r>
+      <w:r>
+        <w:t xml:space="preserve"> </w:t>
+      </w:r>
+      <w:r>
+        <w:t xml:space="preserve">if you like. Nonetheless, the habit of committing is important.</w:t>
+      </w:r>
+    </w:p>
+    <w:p>
+      <w:pPr>
+        <w:pStyle w:val="BodyText"/>
+      </w:pPr>
+      <w:r>
+        <w:t xml:space="preserve">Why use the git interface in RStudio rather than the terminal in RStudio? Doesn’t seem to add much, and it keeps me slightly further from git…</w:t>
+      </w:r>
+    </w:p>
+    <w:p>
+      <w:pPr>
+        <w:pStyle w:val="BodyText"/>
+      </w:pPr>
+      <w:r>
+        <w:t xml:space="preserve">How do references work in Rmd? Here’s a reference dropped in with citr</w:t>
+      </w:r>
+      <w:r>
+        <w:t xml:space="preserve">(1,2)</w:t>
+      </w:r>
+      <w:r>
+        <w:t xml:space="preserve">. I finally got citr installed when I realized that my R version was not the latest, and was preventing the loading of some dependent packages. Dumb, I know.</w:t>
+      </w:r>
+    </w:p>
+    <w:p>
+      <w:pPr>
+        <w:pStyle w:val="BodyText"/>
+      </w:pPr>
+      <w:r>
+        <w:t xml:space="preserve">YAML specifications including</w:t>
+      </w:r>
+      <w:r>
+        <w:t xml:space="preserve"> </w:t>
+      </w:r>
+      <w:r>
+        <w:rPr>
+          <w:b/>
+        </w:rPr>
+        <w:t xml:space="preserve">output</w:t>
+      </w:r>
+      <w:r>
+        <w:t xml:space="preserve">,</w:t>
+      </w:r>
+      <w:r>
+        <w:t xml:space="preserve"> </w:t>
+      </w:r>
+      <w:r>
+        <w:rPr>
+          <w:b/>
+        </w:rPr>
+        <w:t xml:space="preserve">bibliography</w:t>
+      </w:r>
+      <w:r>
+        <w:t xml:space="preserve">, and</w:t>
+      </w:r>
+      <w:r>
+        <w:t xml:space="preserve"> </w:t>
+      </w:r>
+      <w:r>
+        <w:rPr>
+          <w:i/>
+          <w:b/>
+        </w:rPr>
+        <w:t xml:space="preserve">CSL</w:t>
+      </w:r>
+      <w:r>
+        <w:t xml:space="preserve"> </w:t>
+      </w:r>
+      <w:r>
+        <w:t xml:space="preserve">are important for inserting citations.</w:t>
+      </w:r>
+    </w:p>
+    <w:p>
+      <w:pPr>
+        <w:pStyle w:val="SourceCode"/>
+      </w:pPr>
+      <w:r>
+        <w:rPr>
+          <w:rStyle w:val="KeywordTok"/>
+        </w:rPr>
+        <w:t xml:space="preserve">library</w:t>
+      </w:r>
+      <w:r>
+        <w:rPr>
+          <w:rStyle w:val="NormalTok"/>
+        </w:rPr>
+        <w:t xml:space="preserve">(tidyverse)</w:t>
+      </w:r>
+      <w:r>
+        <w:br w:type="textWrapping"/>
+      </w:r>
+      <w:r>
+        <w:rPr>
+          <w:rStyle w:val="KeywordTok"/>
+        </w:rPr>
+        <w:t xml:space="preserve">ggplot</w:t>
+      </w:r>
+      <w:r>
+        <w:rPr>
+          <w:rStyle w:val="NormalTok"/>
+        </w:rPr>
+        <w:t xml:space="preserve">(</w:t>
+      </w:r>
+      <w:r>
+        <w:rPr>
+          <w:rStyle w:val="DataTypeTok"/>
+        </w:rPr>
+        <w:t xml:space="preserve">data =</w:t>
+      </w:r>
+      <w:r>
+        <w:rPr>
+          <w:rStyle w:val="NormalTok"/>
+        </w:rPr>
+        <w:t xml:space="preserve"> mpg) </w:t>
+      </w:r>
+      <w:r>
+        <w:rPr>
+          <w:rStyle w:val="OperatorTok"/>
+        </w:rPr>
+        <w:t xml:space="preserve">+</w:t>
+      </w:r>
+      <w:r>
+        <w:rPr>
+          <w:rStyle w:val="StringTok"/>
+        </w:rPr>
+        <w:t xml:space="preserve"> </w:t>
+      </w:r>
+      <w:r>
+        <w:br w:type="textWrapping"/>
+      </w:r>
+      <w:r>
+        <w:rPr>
+          <w:rStyle w:val="StringTok"/>
+        </w:rPr>
+        <w:t xml:space="preserve">  </w:t>
+      </w:r>
+      <w:r>
+        <w:rPr>
+          <w:rStyle w:val="KeywordTok"/>
+        </w:rPr>
+        <w:t xml:space="preserve">geom_point</w:t>
+      </w:r>
+      <w:r>
+        <w:rPr>
+          <w:rStyle w:val="NormalTok"/>
+        </w:rPr>
+        <w:t xml:space="preserve">(</w:t>
+      </w:r>
+      <w:r>
+        <w:rPr>
+          <w:rStyle w:val="DataTypeTok"/>
+        </w:rPr>
+        <w:t xml:space="preserve">mapping =</w:t>
+      </w:r>
+      <w:r>
+        <w:rPr>
+          <w:rStyle w:val="NormalTok"/>
+        </w:rPr>
+        <w:t xml:space="preserve"> </w:t>
+      </w:r>
+      <w:r>
+        <w:rPr>
+          <w:rStyle w:val="KeywordTok"/>
+        </w:rPr>
+        <w:t xml:space="preserve">aes</w:t>
+      </w:r>
+      <w:r>
+        <w:rPr>
+          <w:rStyle w:val="NormalTok"/>
+        </w:rPr>
+        <w:t xml:space="preserve">(</w:t>
+      </w:r>
+      <w:r>
+        <w:rPr>
+          <w:rStyle w:val="DataTypeTok"/>
+        </w:rPr>
+        <w:t xml:space="preserve">x =</w:t>
+      </w:r>
+      <w:r>
+        <w:rPr>
+          <w:rStyle w:val="NormalTok"/>
+        </w:rPr>
+        <w:t xml:space="preserve"> displ, </w:t>
+      </w:r>
+      <w:r>
+        <w:rPr>
+          <w:rStyle w:val="DataTypeTok"/>
+        </w:rPr>
+        <w:t xml:space="preserve">y =</w:t>
+      </w:r>
+      <w:r>
+        <w:rPr>
+          <w:rStyle w:val="NormalTok"/>
+        </w:rPr>
+        <w:t xml:space="preserve"> hwy, </w:t>
+      </w:r>
+      <w:r>
+        <w:rPr>
+          <w:rStyle w:val="DataTypeTok"/>
+        </w:rPr>
+        <w:t xml:space="preserve">color =</w:t>
+      </w:r>
+      <w:r>
+        <w:rPr>
+          <w:rStyle w:val="NormalTok"/>
+        </w:rPr>
+        <w:t xml:space="preserve"> class))</w:t>
+      </w:r>
+    </w:p>
+    <w:p>
+      <w:pPr>
+        <w:pStyle w:val="FirstParagraph"/>
+      </w:pPr>
+      <w:r>
+        <w:drawing>
+          <wp:inline>
+            <wp:extent cx="5334000" cy="4267200"/>
+            <wp:effectExtent b="0" l="0" r="0" t="0"/>
+            <wp:docPr descr="" title="" id="1" name="Picture"/>
+            <a:graphic>
+              <a:graphicData uri="http://schemas.openxmlformats.org/drawingml/2006/picture">
+                <pic:pic>
+                  <pic:nvPicPr>
+                    <pic:cNvPr descr="eighfoldMusings_files/figure-docx/unnamed-chunk-1-1.png" id="0" name="Picture"/>
+                    <pic:cNvPicPr>
+                      <a:picLocks noChangeArrowheads="1" noChangeAspect="1"/>
+                    </pic:cNvPicPr>
+                  </pic:nvPicPr>
+                  <pic:blipFill>
+                    <a:blip r:embed="rId44"/>
+                    <a:stretch>
+                      <a:fillRect/>
+                    </a:stretch>
+                  </pic:blipFill>
+                  <pic:spPr bwMode="auto">
+                    <a:xfrm>
+                      <a:off x="0" y="0"/>
+                      <a:ext cx="5334000" cy="4267200"/>
+                    </a:xfrm>
+                    <a:prstGeom prst="rect">
+                      <a:avLst/>
+                    </a:prstGeom>
+                    <a:noFill/>
+                    <a:ln w="9525">
+                      <a:noFill/>
+                      <a:headEnd/>
+                      <a:tailEnd/>
+                    </a:ln>
+                  </pic:spPr>
+                </pic:pic>
+              </a:graphicData>
+            </a:graphic>
+          </wp:inline>
+        </w:drawing>
+      </w:r>
+    </w:p>
+    <w:p>
+      <w:pPr>
+        <w:pStyle w:val="BodyText"/>
+      </w:pPr>
+      <w:r>
         <w:t xml:space="preserve">Why not make this into a page that contains useful things, like math? I should learn some LATEX(?), anyway.</w:t>
       </w:r>
     </w:p>
@@ -4357,7 +4479,7 @@
                     </pic:cNvPicPr>
                   </pic:nvPicPr>
                   <pic:blipFill>
-                    <a:blip r:embed="rId44"/>
+                    <a:blip r:embed="rId45"/>
                     <a:stretch>
                       <a:fillRect/>
                     </a:stretch>
@@ -4396,8 +4518,8 @@
       <w:pPr>
         <w:pStyle w:val="Heading2"/>
       </w:pPr>
-      <w:bookmarkStart w:id="45" w:name="references"/>
-      <w:bookmarkEnd w:id="45"/>
+      <w:bookmarkStart w:id="46" w:name="references"/>
+      <w:bookmarkEnd w:id="46"/>
       <w:r>
         <w:t xml:space="preserve">References:</w:t>
       </w:r>
@@ -4532,7 +4654,7 @@
     </w:lvl>
   </w:abstractNum>
   <w:abstractNum w:abstractNumId="990">
-    <w:nsid w:val="51c9e8b0"/>
+    <w:nsid w:val="35ecac90"/>
     <w:multiLevelType w:val="multilevel"/>
     <w:lvl w:ilvl="0">
       <w:numFmt w:val="bullet"/>
@@ -4613,7 +4735,7 @@
     </w:lvl>
   </w:abstractNum>
   <w:abstractNum w:abstractNumId="99411">
-    <w:nsid w:val="61d1a320"/>
+    <w:nsid w:val="1dad08da"/>
     <w:multiLevelType w:val="multilevel"/>
     <w:lvl w:ilvl="0">
       <w:start w:val="1"/>
@@ -4701,7 +4823,7 @@
     </w:lvl>
   </w:abstractNum>
   <w:abstractNum w:abstractNumId="991">
-    <w:nsid w:val="be251513"/>
+    <w:nsid w:val="b632b3c9"/>
     <w:multiLevelType w:val="multilevel"/>
     <w:lvl w:ilvl="0">
       <w:numFmt w:val="bullet"/>

</xml_diff>